<commit_message>
Added note about SciPy to this and created a version to turn in for now
</commit_message>
<xml_diff>
--- a/Homework1/Homework 1.docx
+++ b/Homework1/Homework 1.docx
@@ -4201,13 +4201,7 @@
                 <w:rPr>
                   <w:rFonts w:ascii="Cambria Math" w:eastAsiaTheme="minorEastAsia" w:hAnsi="Cambria Math"/>
                 </w:rPr>
-                <m:t>25</m:t>
-              </m:r>
-              <m:r>
-                <w:rPr>
-                  <w:rFonts w:ascii="Cambria Math" w:eastAsiaTheme="minorEastAsia" w:hAnsi="Cambria Math"/>
-                </w:rPr>
-                <m:t>2</m:t>
+                <m:t>252</m:t>
               </m:r>
             </m:num>
             <m:den>
@@ -4223,13 +4217,7 @@
             <w:rPr>
               <w:rFonts w:ascii="Cambria Math" w:eastAsiaTheme="minorEastAsia" w:hAnsi="Cambria Math"/>
             </w:rPr>
-            <m:t>=</m:t>
-          </m:r>
-          <m:r>
-            <w:rPr>
-              <w:rFonts w:ascii="Cambria Math" w:eastAsiaTheme="minorEastAsia" w:hAnsi="Cambria Math"/>
-            </w:rPr>
-            <m:t>7</m:t>
+            <m:t>=7</m:t>
           </m:r>
         </m:oMath>
       </m:oMathPara>
@@ -4343,13 +4331,7 @@
                   <w:rPr>
                     <w:rFonts w:ascii="Cambria Math" w:eastAsiaTheme="minorEastAsia" w:hAnsi="Cambria Math"/>
                   </w:rPr>
-                  <m:t xml:space="preserve"> if </m:t>
-                </m:r>
-                <m:r>
-                  <w:rPr>
-                    <w:rFonts w:ascii="Cambria Math" w:eastAsiaTheme="minorEastAsia" w:hAnsi="Cambria Math"/>
-                  </w:rPr>
-                  <m:t>x∈[0,2]</m:t>
+                  <m:t xml:space="preserve"> if x∈[0,2]</m:t>
                 </m:r>
               </m:e>
               <m:e>
@@ -4721,7 +4703,21 @@
         <w:rPr>
           <w:rFonts w:eastAsiaTheme="minorEastAsia"/>
         </w:rPr>
-        <w:t xml:space="preserve"> and </w:t>
+        <w:t xml:space="preserve"> a</w:t>
+      </w:r>
+      <w:proofErr w:type="spellStart"/>
+      <w:r>
+        <w:rPr>
+          <w:rFonts w:eastAsiaTheme="minorEastAsia"/>
+        </w:rPr>
+        <w:t>nd</w:t>
+      </w:r>
+      <w:proofErr w:type="spellEnd"/>
+      <w:r>
+        <w:rPr>
+          <w:rFonts w:eastAsiaTheme="minorEastAsia"/>
+        </w:rPr>
+        <w:t xml:space="preserve"> </w:t>
       </w:r>
       <m:oMath>
         <m:func>
@@ -5749,6 +5745,20 @@
           <w:rFonts w:eastAsiaTheme="minorEastAsia"/>
         </w:rPr>
       </w:pPr>
+      <w:proofErr w:type="spellStart"/>
+      <w:r>
+        <w:rPr>
+          <w:rFonts w:eastAsiaTheme="minorEastAsia"/>
+        </w:rPr>
+        <w:t>SciPy</w:t>
+      </w:r>
+      <w:proofErr w:type="spellEnd"/>
+      <w:r>
+        <w:rPr>
+          <w:rFonts w:eastAsiaTheme="minorEastAsia"/>
+        </w:rPr>
+        <w:t xml:space="preserve"> not installed on the CADE machines on campus. Working to either get that installed with the operators or going to figure out my own solution tonight (9/13/2016). Turning in this for now, just in case</w:t>
+      </w:r>
       <w:bookmarkStart w:id="0" w:name="_GoBack"/>
       <w:bookmarkEnd w:id="0"/>
     </w:p>
@@ -5813,6 +5823,7 @@
         <w:docPartUnique/>
       </w:docPartObj>
     </w:sdtPr>
+    <w:sdtEndPr/>
     <w:sdtContent>
       <w:sdt>
         <w:sdtPr>
@@ -5822,6 +5833,7 @@
             <w:docPartUnique/>
           </w:docPartObj>
         </w:sdtPr>
+        <w:sdtEndPr/>
         <w:sdtContent>
           <w:p>
             <w:pPr>
@@ -7060,532 +7072,6 @@
 </w:styles>
 </file>
 
-<file path=word/glossary/document.xml><?xml version="1.0" encoding="utf-8"?>
-<w:glossaryDocument xmlns:wpc="http://schemas.microsoft.com/office/word/2010/wordprocessingCanvas" xmlns:cx="http://schemas.microsoft.com/office/drawing/2014/chartex" xmlns:cx1="http://schemas.microsoft.com/office/drawing/2015/9/8/chartex" xmlns:cx2="http://schemas.microsoft.com/office/drawing/2015/10/21/chartex" xmlns:cx3="http://schemas.microsoft.com/office/drawing/2016/5/9/chartex" xmlns:cx4="http://schemas.microsoft.com/office/drawing/2016/5/10/chartex" xmlns:cx5="http://schemas.microsoft.com/office/drawing/2016/5/11/chartex" xmlns:mc="http://schemas.openxmlformats.org/markup-compatibility/2006" xmlns:o="urn:schemas-microsoft-com:office:office" xmlns:r="http://schemas.openxmlformats.org/officeDocument/2006/relationships" xmlns:m="http://schemas.openxmlformats.org/officeDocument/2006/math" xmlns:v="urn:schemas-microsoft-com:vml" xmlns:wp14="http://schemas.microsoft.com/office/word/2010/wordprocessingDrawing" xmlns:wp="http://schemas.openxmlformats.org/drawingml/2006/wordprocessingDrawing" xmlns:w10="urn:schemas-microsoft-com:office:word" xmlns:w="http://schemas.openxmlformats.org/wordprocessingml/2006/main" xmlns:w14="http://schemas.microsoft.com/office/word/2010/wordml" xmlns:w15="http://schemas.microsoft.com/office/word/2012/wordml" xmlns:w16se="http://schemas.microsoft.com/office/word/2015/wordml/symex" xmlns:wpg="http://schemas.microsoft.com/office/word/2010/wordprocessingGroup" xmlns:wpi="http://schemas.microsoft.com/office/word/2010/wordprocessingInk" xmlns:wne="http://schemas.microsoft.com/office/word/2006/wordml" xmlns:wps="http://schemas.microsoft.com/office/word/2010/wordprocessingShape" mc:Ignorable="w14 w15 w16se wp14"/>
-</file>
-
-<file path=word/glossary/fontTable.xml><?xml version="1.0" encoding="utf-8"?>
-<w:fonts xmlns:mc="http://schemas.openxmlformats.org/markup-compatibility/2006" xmlns:r="http://schemas.openxmlformats.org/officeDocument/2006/relationships" xmlns:w="http://schemas.openxmlformats.org/wordprocessingml/2006/main" xmlns:w14="http://schemas.microsoft.com/office/word/2010/wordml" xmlns:w15="http://schemas.microsoft.com/office/word/2012/wordml" xmlns:w16se="http://schemas.microsoft.com/office/word/2015/wordml/symex" mc:Ignorable="w14 w15 w16se">
-  <w:font w:name="Times New Roman">
-    <w:panose1 w:val="02020603050405020304"/>
-    <w:charset w:val="00"/>
-    <w:family w:val="roman"/>
-    <w:pitch w:val="variable"/>
-    <w:sig w:usb0="E0002EFF" w:usb1="C0007843" w:usb2="00000009" w:usb3="00000000" w:csb0="000001FF" w:csb1="00000000"/>
-  </w:font>
-  <w:font w:name="Calibri">
-    <w:panose1 w:val="020F0502020204030204"/>
-    <w:charset w:val="00"/>
-    <w:family w:val="swiss"/>
-    <w:pitch w:val="variable"/>
-    <w:sig w:usb0="E00002FF" w:usb1="4000ACFF" w:usb2="00000001" w:usb3="00000000" w:csb0="0000019F" w:csb1="00000000"/>
-  </w:font>
-  <w:font w:name="Cambria Math">
-    <w:panose1 w:val="02040503050406030204"/>
-    <w:charset w:val="00"/>
-    <w:family w:val="roman"/>
-    <w:pitch w:val="variable"/>
-    <w:sig w:usb0="E00002FF" w:usb1="420024FF" w:usb2="00000000" w:usb3="00000000" w:csb0="0000019F" w:csb1="00000000"/>
-  </w:font>
-  <w:font w:name="Calibri Light">
-    <w:panose1 w:val="020F0302020204030204"/>
-    <w:charset w:val="00"/>
-    <w:family w:val="swiss"/>
-    <w:pitch w:val="variable"/>
-    <w:sig w:usb0="A00002EF" w:usb1="4000207B" w:usb2="00000000" w:usb3="00000000" w:csb0="0000019F" w:csb1="00000000"/>
-  </w:font>
-</w:fonts>
-</file>
-
-<file path=word/glossary/settings.xml><?xml version="1.0" encoding="utf-8"?>
-<w:settings xmlns:mc="http://schemas.openxmlformats.org/markup-compatibility/2006" xmlns:o="urn:schemas-microsoft-com:office:office" xmlns:r="http://schemas.openxmlformats.org/officeDocument/2006/relationships" xmlns:m="http://schemas.openxmlformats.org/officeDocument/2006/math" xmlns:v="urn:schemas-microsoft-com:vml" xmlns:w10="urn:schemas-microsoft-com:office:word" xmlns:w="http://schemas.openxmlformats.org/wordprocessingml/2006/main" xmlns:w14="http://schemas.microsoft.com/office/word/2010/wordml" xmlns:w15="http://schemas.microsoft.com/office/word/2012/wordml" xmlns:w16se="http://schemas.microsoft.com/office/word/2015/wordml/symex" xmlns:sl="http://schemas.openxmlformats.org/schemaLibrary/2006/main" mc:Ignorable="w14 w15 w16se">
-  <w:view w:val="normal"/>
-  <w:defaultTabStop w:val="720"/>
-  <w:characterSpacingControl w:val="doNotCompress"/>
-  <w:compat>
-    <w:useFELayout/>
-    <w:compatSetting w:name="compatibilityMode" w:uri="http://schemas.microsoft.com/office/word" w:val="15"/>
-    <w:compatSetting w:name="overrideTableStyleFontSizeAndJustification" w:uri="http://schemas.microsoft.com/office/word" w:val="1"/>
-    <w:compatSetting w:name="enableOpenTypeFeatures" w:uri="http://schemas.microsoft.com/office/word" w:val="1"/>
-    <w:compatSetting w:name="doNotFlipMirrorIndents" w:uri="http://schemas.microsoft.com/office/word" w:val="1"/>
-    <w:compatSetting w:name="differentiateMultirowTableHeaders" w:uri="http://schemas.microsoft.com/office/word" w:val="1"/>
-  </w:compat>
-  <w:rsids>
-    <w:rsidRoot w:val="00DB15AF"/>
-    <w:rsid w:val="00364FCA"/>
-    <w:rsid w:val="006E1D54"/>
-    <w:rsid w:val="00730F83"/>
-    <w:rsid w:val="00766993"/>
-    <w:rsid w:val="00DB15AF"/>
-  </w:rsids>
-  <m:mathPr>
-    <m:mathFont m:val="Cambria Math"/>
-    <m:brkBin m:val="before"/>
-    <m:brkBinSub m:val="--"/>
-    <m:smallFrac m:val="0"/>
-    <m:dispDef/>
-    <m:lMargin m:val="0"/>
-    <m:rMargin m:val="0"/>
-    <m:defJc m:val="centerGroup"/>
-    <m:wrapIndent m:val="1440"/>
-    <m:intLim m:val="subSup"/>
-    <m:naryLim m:val="undOvr"/>
-  </m:mathPr>
-  <w:themeFontLang w:val="en-US"/>
-  <w:clrSchemeMapping w:bg1="light1" w:t1="dark1" w:bg2="light2" w:t2="dark2" w:accent1="accent1" w:accent2="accent2" w:accent3="accent3" w:accent4="accent4" w:accent5="accent5" w:accent6="accent6" w:hyperlink="hyperlink" w:followedHyperlink="followedHyperlink"/>
-  <w:decimalSymbol w:val="."/>
-  <w:listSeparator w:val=","/>
-  <w15:chartTrackingRefBased/>
-</w:settings>
-</file>
-
-<file path=word/glossary/styles.xml><?xml version="1.0" encoding="utf-8"?>
-<w:styles xmlns:mc="http://schemas.openxmlformats.org/markup-compatibility/2006" xmlns:r="http://schemas.openxmlformats.org/officeDocument/2006/relationships" xmlns:w="http://schemas.openxmlformats.org/wordprocessingml/2006/main" xmlns:w14="http://schemas.microsoft.com/office/word/2010/wordml" xmlns:w15="http://schemas.microsoft.com/office/word/2012/wordml" xmlns:w16se="http://schemas.microsoft.com/office/word/2015/wordml/symex" mc:Ignorable="w14 w15 w16se">
-  <w:docDefaults>
-    <w:rPrDefault>
-      <w:rPr>
-        <w:rFonts w:asciiTheme="minorHAnsi" w:eastAsiaTheme="minorEastAsia" w:hAnsiTheme="minorHAnsi" w:cstheme="minorBidi"/>
-        <w:sz w:val="22"/>
-        <w:szCs w:val="22"/>
-        <w:lang w:val="en-US" w:eastAsia="en-US" w:bidi="ar-SA"/>
-      </w:rPr>
-    </w:rPrDefault>
-    <w:pPrDefault>
-      <w:pPr>
-        <w:spacing w:after="160" w:line="259" w:lineRule="auto"/>
-      </w:pPr>
-    </w:pPrDefault>
-  </w:docDefaults>
-  <w:latentStyles w:defLockedState="0" w:defUIPriority="99" w:defSemiHidden="0" w:defUnhideWhenUsed="0" w:defQFormat="0" w:count="373">
-    <w:lsdException w:name="Normal" w:uiPriority="0" w:qFormat="1"/>
-    <w:lsdException w:name="heading 1" w:uiPriority="9" w:qFormat="1"/>
-    <w:lsdException w:name="heading 2" w:semiHidden="1" w:uiPriority="9" w:unhideWhenUsed="1" w:qFormat="1"/>
-    <w:lsdException w:name="heading 3" w:semiHidden="1" w:uiPriority="9" w:unhideWhenUsed="1" w:qFormat="1"/>
-    <w:lsdException w:name="heading 4" w:semiHidden="1" w:uiPriority="9" w:unhideWhenUsed="1" w:qFormat="1"/>
-    <w:lsdException w:name="heading 5" w:semiHidden="1" w:uiPriority="9" w:unhideWhenUsed="1" w:qFormat="1"/>
-    <w:lsdException w:name="heading 6" w:semiHidden="1" w:uiPriority="9" w:unhideWhenUsed="1" w:qFormat="1"/>
-    <w:lsdException w:name="heading 7" w:semiHidden="1" w:uiPriority="9" w:unhideWhenUsed="1" w:qFormat="1"/>
-    <w:lsdException w:name="heading 8" w:semiHidden="1" w:uiPriority="9" w:unhideWhenUsed="1" w:qFormat="1"/>
-    <w:lsdException w:name="heading 9" w:semiHidden="1" w:uiPriority="9" w:unhideWhenUsed="1" w:qFormat="1"/>
-    <w:lsdException w:name="index 1" w:semiHidden="1" w:unhideWhenUsed="1"/>
-    <w:lsdException w:name="index 2" w:semiHidden="1" w:unhideWhenUsed="1"/>
-    <w:lsdException w:name="index 3" w:semiHidden="1" w:unhideWhenUsed="1"/>
-    <w:lsdException w:name="index 4" w:semiHidden="1" w:unhideWhenUsed="1"/>
-    <w:lsdException w:name="index 5" w:semiHidden="1" w:unhideWhenUsed="1"/>
-    <w:lsdException w:name="index 6" w:semiHidden="1" w:unhideWhenUsed="1"/>
-    <w:lsdException w:name="index 7" w:semiHidden="1" w:unhideWhenUsed="1"/>
-    <w:lsdException w:name="index 8" w:semiHidden="1" w:unhideWhenUsed="1"/>
-    <w:lsdException w:name="index 9" w:semiHidden="1" w:unhideWhenUsed="1"/>
-    <w:lsdException w:name="toc 1" w:semiHidden="1" w:uiPriority="39" w:unhideWhenUsed="1"/>
-    <w:lsdException w:name="toc 2" w:semiHidden="1" w:uiPriority="39" w:unhideWhenUsed="1"/>
-    <w:lsdException w:name="toc 3" w:semiHidden="1" w:uiPriority="39" w:unhideWhenUsed="1"/>
-    <w:lsdException w:name="toc 4" w:semiHidden="1" w:uiPriority="39" w:unhideWhenUsed="1"/>
-    <w:lsdException w:name="toc 5" w:semiHidden="1" w:uiPriority="39" w:unhideWhenUsed="1"/>
-    <w:lsdException w:name="toc 6" w:semiHidden="1" w:uiPriority="39" w:unhideWhenUsed="1"/>
-    <w:lsdException w:name="toc 7" w:semiHidden="1" w:uiPriority="39" w:unhideWhenUsed="1"/>
-    <w:lsdException w:name="toc 8" w:semiHidden="1" w:uiPriority="39" w:unhideWhenUsed="1"/>
-    <w:lsdException w:name="toc 9" w:semiHidden="1" w:uiPriority="39" w:unhideWhenUsed="1"/>
-    <w:lsdException w:name="Normal Indent" w:semiHidden="1" w:unhideWhenUsed="1"/>
-    <w:lsdException w:name="footnote text" w:semiHidden="1" w:unhideWhenUsed="1"/>
-    <w:lsdException w:name="annotation text" w:semiHidden="1" w:unhideWhenUsed="1"/>
-    <w:lsdException w:name="header" w:semiHidden="1" w:unhideWhenUsed="1"/>
-    <w:lsdException w:name="footer" w:semiHidden="1" w:unhideWhenUsed="1"/>
-    <w:lsdException w:name="index heading" w:semiHidden="1" w:unhideWhenUsed="1"/>
-    <w:lsdException w:name="caption" w:semiHidden="1" w:uiPriority="35" w:unhideWhenUsed="1" w:qFormat="1"/>
-    <w:lsdException w:name="table of figures" w:semiHidden="1" w:unhideWhenUsed="1"/>
-    <w:lsdException w:name="envelope address" w:semiHidden="1" w:unhideWhenUsed="1"/>
-    <w:lsdException w:name="envelope return" w:semiHidden="1" w:unhideWhenUsed="1"/>
-    <w:lsdException w:name="footnote reference" w:semiHidden="1" w:unhideWhenUsed="1"/>
-    <w:lsdException w:name="annotation reference" w:semiHidden="1" w:unhideWhenUsed="1"/>
-    <w:lsdException w:name="line number" w:semiHidden="1" w:unhideWhenUsed="1"/>
-    <w:lsdException w:name="page number" w:semiHidden="1" w:unhideWhenUsed="1"/>
-    <w:lsdException w:name="endnote reference" w:semiHidden="1" w:unhideWhenUsed="1"/>
-    <w:lsdException w:name="endnote text" w:semiHidden="1" w:unhideWhenUsed="1"/>
-    <w:lsdException w:name="table of authorities" w:semiHidden="1" w:unhideWhenUsed="1"/>
-    <w:lsdException w:name="macro" w:semiHidden="1" w:unhideWhenUsed="1"/>
-    <w:lsdException w:name="toa heading" w:semiHidden="1" w:unhideWhenUsed="1"/>
-    <w:lsdException w:name="List" w:semiHidden="1" w:unhideWhenUsed="1"/>
-    <w:lsdException w:name="List Bullet" w:semiHidden="1" w:unhideWhenUsed="1"/>
-    <w:lsdException w:name="List Number" w:semiHidden="1" w:unhideWhenUsed="1"/>
-    <w:lsdException w:name="List 2" w:semiHidden="1" w:unhideWhenUsed="1"/>
-    <w:lsdException w:name="List 3" w:semiHidden="1" w:unhideWhenUsed="1"/>
-    <w:lsdException w:name="List 4" w:semiHidden="1" w:unhideWhenUsed="1"/>
-    <w:lsdException w:name="List 5" w:semiHidden="1" w:unhideWhenUsed="1"/>
-    <w:lsdException w:name="List Bullet 2" w:semiHidden="1" w:unhideWhenUsed="1"/>
-    <w:lsdException w:name="List Bullet 3" w:semiHidden="1" w:unhideWhenUsed="1"/>
-    <w:lsdException w:name="List Bullet 4" w:semiHidden="1" w:unhideWhenUsed="1"/>
-    <w:lsdException w:name="List Bullet 5" w:semiHidden="1" w:unhideWhenUsed="1"/>
-    <w:lsdException w:name="List Number 2" w:semiHidden="1" w:unhideWhenUsed="1"/>
-    <w:lsdException w:name="List Number 3" w:semiHidden="1" w:unhideWhenUsed="1"/>
-    <w:lsdException w:name="List Number 4" w:semiHidden="1" w:unhideWhenUsed="1"/>
-    <w:lsdException w:name="List Number 5" w:semiHidden="1" w:unhideWhenUsed="1"/>
-    <w:lsdException w:name="Title" w:uiPriority="10" w:qFormat="1"/>
-    <w:lsdException w:name="Closing" w:semiHidden="1" w:unhideWhenUsed="1"/>
-    <w:lsdException w:name="Signature" w:semiHidden="1" w:unhideWhenUsed="1"/>
-    <w:lsdException w:name="Default Paragraph Font" w:semiHidden="1" w:uiPriority="1" w:unhideWhenUsed="1"/>
-    <w:lsdException w:name="Body Text" w:semiHidden="1" w:unhideWhenUsed="1"/>
-    <w:lsdException w:name="Body Text Indent" w:semiHidden="1" w:unhideWhenUsed="1"/>
-    <w:lsdException w:name="List Continue" w:semiHidden="1" w:unhideWhenUsed="1"/>
-    <w:lsdException w:name="List Continue 2" w:semiHidden="1" w:unhideWhenUsed="1"/>
-    <w:lsdException w:name="List Continue 3" w:semiHidden="1" w:unhideWhenUsed="1"/>
-    <w:lsdException w:name="List Continue 4" w:semiHidden="1" w:unhideWhenUsed="1"/>
-    <w:lsdException w:name="List Continue 5" w:semiHidden="1" w:unhideWhenUsed="1"/>
-    <w:lsdException w:name="Message Header" w:semiHidden="1" w:unhideWhenUsed="1"/>
-    <w:lsdException w:name="Subtitle" w:uiPriority="11" w:qFormat="1"/>
-    <w:lsdException w:name="Salutation" w:semiHidden="1" w:unhideWhenUsed="1"/>
-    <w:lsdException w:name="Date" w:semiHidden="1" w:unhideWhenUsed="1"/>
-    <w:lsdException w:name="Body Text First Indent" w:semiHidden="1" w:unhideWhenUsed="1"/>
-    <w:lsdException w:name="Body Text First Indent 2" w:semiHidden="1" w:unhideWhenUsed="1"/>
-    <w:lsdException w:name="Note Heading" w:semiHidden="1" w:unhideWhenUsed="1"/>
-    <w:lsdException w:name="Body Text 2" w:semiHidden="1" w:unhideWhenUsed="1"/>
-    <w:lsdException w:name="Body Text 3" w:semiHidden="1" w:unhideWhenUsed="1"/>
-    <w:lsdException w:name="Body Text Indent 2" w:semiHidden="1" w:unhideWhenUsed="1"/>
-    <w:lsdException w:name="Body Text Indent 3" w:semiHidden="1" w:unhideWhenUsed="1"/>
-    <w:lsdException w:name="Block Text" w:semiHidden="1" w:unhideWhenUsed="1"/>
-    <w:lsdException w:name="Hyperlink" w:semiHidden="1" w:unhideWhenUsed="1"/>
-    <w:lsdException w:name="FollowedHyperlink" w:semiHidden="1" w:unhideWhenUsed="1"/>
-    <w:lsdException w:name="Strong" w:uiPriority="22" w:qFormat="1"/>
-    <w:lsdException w:name="Emphasis" w:uiPriority="20" w:qFormat="1"/>
-    <w:lsdException w:name="Document Map" w:semiHidden="1" w:unhideWhenUsed="1"/>
-    <w:lsdException w:name="Plain Text" w:semiHidden="1" w:unhideWhenUsed="1"/>
-    <w:lsdException w:name="E-mail Signature" w:semiHidden="1" w:unhideWhenUsed="1"/>
-    <w:lsdException w:name="HTML Top of Form" w:semiHidden="1" w:unhideWhenUsed="1"/>
-    <w:lsdException w:name="HTML Bottom of Form" w:semiHidden="1" w:unhideWhenUsed="1"/>
-    <w:lsdException w:name="Normal (Web)" w:semiHidden="1" w:unhideWhenUsed="1"/>
-    <w:lsdException w:name="HTML Acronym" w:semiHidden="1" w:unhideWhenUsed="1"/>
-    <w:lsdException w:name="HTML Address" w:semiHidden="1" w:unhideWhenUsed="1"/>
-    <w:lsdException w:name="HTML Cite" w:semiHidden="1" w:unhideWhenUsed="1"/>
-    <w:lsdException w:name="HTML Code" w:semiHidden="1" w:unhideWhenUsed="1"/>
-    <w:lsdException w:name="HTML Definition" w:semiHidden="1" w:unhideWhenUsed="1"/>
-    <w:lsdException w:name="HTML Keyboard" w:semiHidden="1" w:unhideWhenUsed="1"/>
-    <w:lsdException w:name="HTML Preformatted" w:semiHidden="1" w:unhideWhenUsed="1"/>
-    <w:lsdException w:name="HTML Sample" w:semiHidden="1" w:unhideWhenUsed="1"/>
-    <w:lsdException w:name="HTML Typewriter" w:semiHidden="1" w:unhideWhenUsed="1"/>
-    <w:lsdException w:name="HTML Variable" w:semiHidden="1" w:unhideWhenUsed="1"/>
-    <w:lsdException w:name="Normal Table" w:semiHidden="1" w:unhideWhenUsed="1"/>
-    <w:lsdException w:name="annotation subject" w:semiHidden="1" w:unhideWhenUsed="1"/>
-    <w:lsdException w:name="No List" w:semiHidden="1" w:unhideWhenUsed="1"/>
-    <w:lsdException w:name="Outline List 1" w:semiHidden="1" w:unhideWhenUsed="1"/>
-    <w:lsdException w:name="Outline List 2" w:semiHidden="1" w:unhideWhenUsed="1"/>
-    <w:lsdException w:name="Outline List 3" w:semiHidden="1" w:unhideWhenUsed="1"/>
-    <w:lsdException w:name="Table Simple 1" w:semiHidden="1" w:unhideWhenUsed="1"/>
-    <w:lsdException w:name="Table Simple 2" w:semiHidden="1" w:unhideWhenUsed="1"/>
-    <w:lsdException w:name="Table Simple 3" w:semiHidden="1" w:unhideWhenUsed="1"/>
-    <w:lsdException w:name="Table Classic 1" w:semiHidden="1" w:unhideWhenUsed="1"/>
-    <w:lsdException w:name="Table Classic 2" w:semiHidden="1" w:unhideWhenUsed="1"/>
-    <w:lsdException w:name="Table Classic 3" w:semiHidden="1" w:unhideWhenUsed="1"/>
-    <w:lsdException w:name="Table Classic 4" w:semiHidden="1" w:unhideWhenUsed="1"/>
-    <w:lsdException w:name="Table Colorful 1" w:semiHidden="1" w:unhideWhenUsed="1"/>
-    <w:lsdException w:name="Table Colorful 2" w:semiHidden="1" w:unhideWhenUsed="1"/>
-    <w:lsdException w:name="Table Colorful 3" w:semiHidden="1" w:unhideWhenUsed="1"/>
-    <w:lsdException w:name="Table Columns 1" w:semiHidden="1" w:unhideWhenUsed="1"/>
-    <w:lsdException w:name="Table Columns 2" w:semiHidden="1" w:unhideWhenUsed="1"/>
-    <w:lsdException w:name="Table Columns 3" w:semiHidden="1" w:unhideWhenUsed="1"/>
-    <w:lsdException w:name="Table Columns 4" w:semiHidden="1" w:unhideWhenUsed="1"/>
-    <w:lsdException w:name="Table Columns 5" w:semiHidden="1" w:unhideWhenUsed="1"/>
-    <w:lsdException w:name="Table Grid 1" w:semiHidden="1" w:unhideWhenUsed="1"/>
-    <w:lsdException w:name="Table Grid 2" w:semiHidden="1" w:unhideWhenUsed="1"/>
-    <w:lsdException w:name="Table Grid 3" w:semiHidden="1" w:unhideWhenUsed="1"/>
-    <w:lsdException w:name="Table Grid 4" w:semiHidden="1" w:unhideWhenUsed="1"/>
-    <w:lsdException w:name="Table Grid 5" w:semiHidden="1" w:unhideWhenUsed="1"/>
-    <w:lsdException w:name="Table Grid 6" w:semiHidden="1" w:unhideWhenUsed="1"/>
-    <w:lsdException w:name="Table Grid 7" w:semiHidden="1" w:unhideWhenUsed="1"/>
-    <w:lsdException w:name="Table Grid 8" w:semiHidden="1" w:unhideWhenUsed="1"/>
-    <w:lsdException w:name="Table List 1" w:semiHidden="1" w:unhideWhenUsed="1"/>
-    <w:lsdException w:name="Table List 2" w:semiHidden="1" w:unhideWhenUsed="1"/>
-    <w:lsdException w:name="Table List 3" w:semiHidden="1" w:unhideWhenUsed="1"/>
-    <w:lsdException w:name="Table List 4" w:semiHidden="1" w:unhideWhenUsed="1"/>
-    <w:lsdException w:name="Table List 5" w:semiHidden="1" w:unhideWhenUsed="1"/>
-    <w:lsdException w:name="Table List 6" w:semiHidden="1" w:unhideWhenUsed="1"/>
-    <w:lsdException w:name="Table List 7" w:semiHidden="1" w:unhideWhenUsed="1"/>
-    <w:lsdException w:name="Table List 8" w:semiHidden="1" w:unhideWhenUsed="1"/>
-    <w:lsdException w:name="Table 3D effects 1" w:semiHidden="1" w:unhideWhenUsed="1"/>
-    <w:lsdException w:name="Table 3D effects 2" w:semiHidden="1" w:unhideWhenUsed="1"/>
-    <w:lsdException w:name="Table 3D effects 3" w:semiHidden="1" w:unhideWhenUsed="1"/>
-    <w:lsdException w:name="Table Contemporary" w:semiHidden="1" w:unhideWhenUsed="1"/>
-    <w:lsdException w:name="Table Elegant" w:semiHidden="1" w:unhideWhenUsed="1"/>
-    <w:lsdException w:name="Table Professional" w:semiHidden="1" w:unhideWhenUsed="1"/>
-    <w:lsdException w:name="Table Subtle 1" w:semiHidden="1" w:unhideWhenUsed="1"/>
-    <w:lsdException w:name="Table Subtle 2" w:semiHidden="1" w:unhideWhenUsed="1"/>
-    <w:lsdException w:name="Table Web 1" w:semiHidden="1" w:unhideWhenUsed="1"/>
-    <w:lsdException w:name="Table Web 2" w:semiHidden="1" w:unhideWhenUsed="1"/>
-    <w:lsdException w:name="Table Web 3" w:semiHidden="1" w:unhideWhenUsed="1"/>
-    <w:lsdException w:name="Balloon Text" w:semiHidden="1" w:unhideWhenUsed="1"/>
-    <w:lsdException w:name="Table Grid" w:uiPriority="39"/>
-    <w:lsdException w:name="Table Theme" w:semiHidden="1" w:unhideWhenUsed="1"/>
-    <w:lsdException w:name="Placeholder Text" w:semiHidden="1"/>
-    <w:lsdException w:name="No Spacing" w:uiPriority="1" w:qFormat="1"/>
-    <w:lsdException w:name="Light Shading" w:uiPriority="60"/>
-    <w:lsdException w:name="Light List" w:uiPriority="61"/>
-    <w:lsdException w:name="Light Grid" w:uiPriority="62"/>
-    <w:lsdException w:name="Medium Shading 1" w:uiPriority="63"/>
-    <w:lsdException w:name="Medium Shading 2" w:uiPriority="64"/>
-    <w:lsdException w:name="Medium List 1" w:uiPriority="65"/>
-    <w:lsdException w:name="Medium List 2" w:uiPriority="66"/>
-    <w:lsdException w:name="Medium Grid 1" w:uiPriority="67"/>
-    <w:lsdException w:name="Medium Grid 2" w:uiPriority="68"/>
-    <w:lsdException w:name="Medium Grid 3" w:uiPriority="69"/>
-    <w:lsdException w:name="Dark List" w:uiPriority="70"/>
-    <w:lsdException w:name="Colorful Shading" w:uiPriority="71"/>
-    <w:lsdException w:name="Colorful List" w:uiPriority="72"/>
-    <w:lsdException w:name="Colorful Grid" w:uiPriority="73"/>
-    <w:lsdException w:name="Light Shading Accent 1" w:uiPriority="60"/>
-    <w:lsdException w:name="Light List Accent 1" w:uiPriority="61"/>
-    <w:lsdException w:name="Light Grid Accent 1" w:uiPriority="62"/>
-    <w:lsdException w:name="Medium Shading 1 Accent 1" w:uiPriority="63"/>
-    <w:lsdException w:name="Medium Shading 2 Accent 1" w:uiPriority="64"/>
-    <w:lsdException w:name="Medium List 1 Accent 1" w:uiPriority="65"/>
-    <w:lsdException w:name="Revision" w:semiHidden="1"/>
-    <w:lsdException w:name="List Paragraph" w:uiPriority="34" w:qFormat="1"/>
-    <w:lsdException w:name="Quote" w:uiPriority="29" w:qFormat="1"/>
-    <w:lsdException w:name="Intense Quote" w:uiPriority="30" w:qFormat="1"/>
-    <w:lsdException w:name="Medium List 2 Accent 1" w:uiPriority="66"/>
-    <w:lsdException w:name="Medium Grid 1 Accent 1" w:uiPriority="67"/>
-    <w:lsdException w:name="Medium Grid 2 Accent 1" w:uiPriority="68"/>
-    <w:lsdException w:name="Medium Grid 3 Accent 1" w:uiPriority="69"/>
-    <w:lsdException w:name="Dark List Accent 1" w:uiPriority="70"/>
-    <w:lsdException w:name="Colorful Shading Accent 1" w:uiPriority="71"/>
-    <w:lsdException w:name="Colorful List Accent 1" w:uiPriority="72"/>
-    <w:lsdException w:name="Colorful Grid Accent 1" w:uiPriority="73"/>
-    <w:lsdException w:name="Light Shading Accent 2" w:uiPriority="60"/>
-    <w:lsdException w:name="Light List Accent 2" w:uiPriority="61"/>
-    <w:lsdException w:name="Light Grid Accent 2" w:uiPriority="62"/>
-    <w:lsdException w:name="Medium Shading 1 Accent 2" w:uiPriority="63"/>
-    <w:lsdException w:name="Medium Shading 2 Accent 2" w:uiPriority="64"/>
-    <w:lsdException w:name="Medium List 1 Accent 2" w:uiPriority="65"/>
-    <w:lsdException w:name="Medium List 2 Accent 2" w:uiPriority="66"/>
-    <w:lsdException w:name="Medium Grid 1 Accent 2" w:uiPriority="67"/>
-    <w:lsdException w:name="Medium Grid 2 Accent 2" w:uiPriority="68"/>
-    <w:lsdException w:name="Medium Grid 3 Accent 2" w:uiPriority="69"/>
-    <w:lsdException w:name="Dark List Accent 2" w:uiPriority="70"/>
-    <w:lsdException w:name="Colorful Shading Accent 2" w:uiPriority="71"/>
-    <w:lsdException w:name="Colorful List Accent 2" w:uiPriority="72"/>
-    <w:lsdException w:name="Colorful Grid Accent 2" w:uiPriority="73"/>
-    <w:lsdException w:name="Light Shading Accent 3" w:uiPriority="60"/>
-    <w:lsdException w:name="Light List Accent 3" w:uiPriority="61"/>
-    <w:lsdException w:name="Light Grid Accent 3" w:uiPriority="62"/>
-    <w:lsdException w:name="Medium Shading 1 Accent 3" w:uiPriority="63"/>
-    <w:lsdException w:name="Medium Shading 2 Accent 3" w:uiPriority="64"/>
-    <w:lsdException w:name="Medium List 1 Accent 3" w:uiPriority="65"/>
-    <w:lsdException w:name="Medium List 2 Accent 3" w:uiPriority="66"/>
-    <w:lsdException w:name="Medium Grid 1 Accent 3" w:uiPriority="67"/>
-    <w:lsdException w:name="Medium Grid 2 Accent 3" w:uiPriority="68"/>
-    <w:lsdException w:name="Medium Grid 3 Accent 3" w:uiPriority="69"/>
-    <w:lsdException w:name="Dark List Accent 3" w:uiPriority="70"/>
-    <w:lsdException w:name="Colorful Shading Accent 3" w:uiPriority="71"/>
-    <w:lsdException w:name="Colorful List Accent 3" w:uiPriority="72"/>
-    <w:lsdException w:name="Colorful Grid Accent 3" w:uiPriority="73"/>
-    <w:lsdException w:name="Light Shading Accent 4" w:uiPriority="60"/>
-    <w:lsdException w:name="Light List Accent 4" w:uiPriority="61"/>
-    <w:lsdException w:name="Light Grid Accent 4" w:uiPriority="62"/>
-    <w:lsdException w:name="Medium Shading 1 Accent 4" w:uiPriority="63"/>
-    <w:lsdException w:name="Medium Shading 2 Accent 4" w:uiPriority="64"/>
-    <w:lsdException w:name="Medium List 1 Accent 4" w:uiPriority="65"/>
-    <w:lsdException w:name="Medium List 2 Accent 4" w:uiPriority="66"/>
-    <w:lsdException w:name="Medium Grid 1 Accent 4" w:uiPriority="67"/>
-    <w:lsdException w:name="Medium Grid 2 Accent 4" w:uiPriority="68"/>
-    <w:lsdException w:name="Medium Grid 3 Accent 4" w:uiPriority="69"/>
-    <w:lsdException w:name="Dark List Accent 4" w:uiPriority="70"/>
-    <w:lsdException w:name="Colorful Shading Accent 4" w:uiPriority="71"/>
-    <w:lsdException w:name="Colorful List Accent 4" w:uiPriority="72"/>
-    <w:lsdException w:name="Colorful Grid Accent 4" w:uiPriority="73"/>
-    <w:lsdException w:name="Light Shading Accent 5" w:uiPriority="60"/>
-    <w:lsdException w:name="Light List Accent 5" w:uiPriority="61"/>
-    <w:lsdException w:name="Light Grid Accent 5" w:uiPriority="62"/>
-    <w:lsdException w:name="Medium Shading 1 Accent 5" w:uiPriority="63"/>
-    <w:lsdException w:name="Medium Shading 2 Accent 5" w:uiPriority="64"/>
-    <w:lsdException w:name="Medium List 1 Accent 5" w:uiPriority="65"/>
-    <w:lsdException w:name="Medium List 2 Accent 5" w:uiPriority="66"/>
-    <w:lsdException w:name="Medium Grid 1 Accent 5" w:uiPriority="67"/>
-    <w:lsdException w:name="Medium Grid 2 Accent 5" w:uiPriority="68"/>
-    <w:lsdException w:name="Medium Grid 3 Accent 5" w:uiPriority="69"/>
-    <w:lsdException w:name="Dark List Accent 5" w:uiPriority="70"/>
-    <w:lsdException w:name="Colorful Shading Accent 5" w:uiPriority="71"/>
-    <w:lsdException w:name="Colorful List Accent 5" w:uiPriority="72"/>
-    <w:lsdException w:name="Colorful Grid Accent 5" w:uiPriority="73"/>
-    <w:lsdException w:name="Light Shading Accent 6" w:uiPriority="60"/>
-    <w:lsdException w:name="Light List Accent 6" w:uiPriority="61"/>
-    <w:lsdException w:name="Light Grid Accent 6" w:uiPriority="62"/>
-    <w:lsdException w:name="Medium Shading 1 Accent 6" w:uiPriority="63"/>
-    <w:lsdException w:name="Medium Shading 2 Accent 6" w:uiPriority="64"/>
-    <w:lsdException w:name="Medium List 1 Accent 6" w:uiPriority="65"/>
-    <w:lsdException w:name="Medium List 2 Accent 6" w:uiPriority="66"/>
-    <w:lsdException w:name="Medium Grid 1 Accent 6" w:uiPriority="67"/>
-    <w:lsdException w:name="Medium Grid 2 Accent 6" w:uiPriority="68"/>
-    <w:lsdException w:name="Medium Grid 3 Accent 6" w:uiPriority="69"/>
-    <w:lsdException w:name="Dark List Accent 6" w:uiPriority="70"/>
-    <w:lsdException w:name="Colorful Shading Accent 6" w:uiPriority="71"/>
-    <w:lsdException w:name="Colorful List Accent 6" w:uiPriority="72"/>
-    <w:lsdException w:name="Colorful Grid Accent 6" w:uiPriority="73"/>
-    <w:lsdException w:name="Subtle Emphasis" w:uiPriority="19" w:qFormat="1"/>
-    <w:lsdException w:name="Intense Emphasis" w:uiPriority="21" w:qFormat="1"/>
-    <w:lsdException w:name="Subtle Reference" w:uiPriority="31" w:qFormat="1"/>
-    <w:lsdException w:name="Intense Reference" w:uiPriority="32" w:qFormat="1"/>
-    <w:lsdException w:name="Book Title" w:uiPriority="33" w:qFormat="1"/>
-    <w:lsdException w:name="Bibliography" w:semiHidden="1" w:uiPriority="37" w:unhideWhenUsed="1"/>
-    <w:lsdException w:name="TOC Heading" w:semiHidden="1" w:uiPriority="39" w:unhideWhenUsed="1" w:qFormat="1"/>
-    <w:lsdException w:name="Plain Table 1" w:uiPriority="41"/>
-    <w:lsdException w:name="Plain Table 2" w:uiPriority="42"/>
-    <w:lsdException w:name="Plain Table 3" w:uiPriority="43"/>
-    <w:lsdException w:name="Plain Table 4" w:uiPriority="44"/>
-    <w:lsdException w:name="Plain Table 5" w:uiPriority="45"/>
-    <w:lsdException w:name="Grid Table Light" w:uiPriority="40"/>
-    <w:lsdException w:name="Grid Table 1 Light" w:uiPriority="46"/>
-    <w:lsdException w:name="Grid Table 2" w:uiPriority="47"/>
-    <w:lsdException w:name="Grid Table 3" w:uiPriority="48"/>
-    <w:lsdException w:name="Grid Table 4" w:uiPriority="49"/>
-    <w:lsdException w:name="Grid Table 5 Dark" w:uiPriority="50"/>
-    <w:lsdException w:name="Grid Table 6 Colorful" w:uiPriority="51"/>
-    <w:lsdException w:name="Grid Table 7 Colorful" w:uiPriority="52"/>
-    <w:lsdException w:name="Grid Table 1 Light Accent 1" w:uiPriority="46"/>
-    <w:lsdException w:name="Grid Table 2 Accent 1" w:uiPriority="47"/>
-    <w:lsdException w:name="Grid Table 3 Accent 1" w:uiPriority="48"/>
-    <w:lsdException w:name="Grid Table 4 Accent 1" w:uiPriority="49"/>
-    <w:lsdException w:name="Grid Table 5 Dark Accent 1" w:uiPriority="50"/>
-    <w:lsdException w:name="Grid Table 6 Colorful Accent 1" w:uiPriority="51"/>
-    <w:lsdException w:name="Grid Table 7 Colorful Accent 1" w:uiPriority="52"/>
-    <w:lsdException w:name="Grid Table 1 Light Accent 2" w:uiPriority="46"/>
-    <w:lsdException w:name="Grid Table 2 Accent 2" w:uiPriority="47"/>
-    <w:lsdException w:name="Grid Table 3 Accent 2" w:uiPriority="48"/>
-    <w:lsdException w:name="Grid Table 4 Accent 2" w:uiPriority="49"/>
-    <w:lsdException w:name="Grid Table 5 Dark Accent 2" w:uiPriority="50"/>
-    <w:lsdException w:name="Grid Table 6 Colorful Accent 2" w:uiPriority="51"/>
-    <w:lsdException w:name="Grid Table 7 Colorful Accent 2" w:uiPriority="52"/>
-    <w:lsdException w:name="Grid Table 1 Light Accent 3" w:uiPriority="46"/>
-    <w:lsdException w:name="Grid Table 2 Accent 3" w:uiPriority="47"/>
-    <w:lsdException w:name="Grid Table 3 Accent 3" w:uiPriority="48"/>
-    <w:lsdException w:name="Grid Table 4 Accent 3" w:uiPriority="49"/>
-    <w:lsdException w:name="Grid Table 5 Dark Accent 3" w:uiPriority="50"/>
-    <w:lsdException w:name="Grid Table 6 Colorful Accent 3" w:uiPriority="51"/>
-    <w:lsdException w:name="Grid Table 7 Colorful Accent 3" w:uiPriority="52"/>
-    <w:lsdException w:name="Grid Table 1 Light Accent 4" w:uiPriority="46"/>
-    <w:lsdException w:name="Grid Table 2 Accent 4" w:uiPriority="47"/>
-    <w:lsdException w:name="Grid Table 3 Accent 4" w:uiPriority="48"/>
-    <w:lsdException w:name="Grid Table 4 Accent 4" w:uiPriority="49"/>
-    <w:lsdException w:name="Grid Table 5 Dark Accent 4" w:uiPriority="50"/>
-    <w:lsdException w:name="Grid Table 6 Colorful Accent 4" w:uiPriority="51"/>
-    <w:lsdException w:name="Grid Table 7 Colorful Accent 4" w:uiPriority="52"/>
-    <w:lsdException w:name="Grid Table 1 Light Accent 5" w:uiPriority="46"/>
-    <w:lsdException w:name="Grid Table 2 Accent 5" w:uiPriority="47"/>
-    <w:lsdException w:name="Grid Table 3 Accent 5" w:uiPriority="48"/>
-    <w:lsdException w:name="Grid Table 4 Accent 5" w:uiPriority="49"/>
-    <w:lsdException w:name="Grid Table 5 Dark Accent 5" w:uiPriority="50"/>
-    <w:lsdException w:name="Grid Table 6 Colorful Accent 5" w:uiPriority="51"/>
-    <w:lsdException w:name="Grid Table 7 Colorful Accent 5" w:uiPriority="52"/>
-    <w:lsdException w:name="Grid Table 1 Light Accent 6" w:uiPriority="46"/>
-    <w:lsdException w:name="Grid Table 2 Accent 6" w:uiPriority="47"/>
-    <w:lsdException w:name="Grid Table 3 Accent 6" w:uiPriority="48"/>
-    <w:lsdException w:name="Grid Table 4 Accent 6" w:uiPriority="49"/>
-    <w:lsdException w:name="Grid Table 5 Dark Accent 6" w:uiPriority="50"/>
-    <w:lsdException w:name="Grid Table 6 Colorful Accent 6" w:uiPriority="51"/>
-    <w:lsdException w:name="Grid Table 7 Colorful Accent 6" w:uiPriority="52"/>
-    <w:lsdException w:name="List Table 1 Light" w:uiPriority="46"/>
-    <w:lsdException w:name="List Table 2" w:uiPriority="47"/>
-    <w:lsdException w:name="List Table 3" w:uiPriority="48"/>
-    <w:lsdException w:name="List Table 4" w:uiPriority="49"/>
-    <w:lsdException w:name="List Table 5 Dark" w:uiPriority="50"/>
-    <w:lsdException w:name="List Table 6 Colorful" w:uiPriority="51"/>
-    <w:lsdException w:name="List Table 7 Colorful" w:uiPriority="52"/>
-    <w:lsdException w:name="List Table 1 Light Accent 1" w:uiPriority="46"/>
-    <w:lsdException w:name="List Table 2 Accent 1" w:uiPriority="47"/>
-    <w:lsdException w:name="List Table 3 Accent 1" w:uiPriority="48"/>
-    <w:lsdException w:name="List Table 4 Accent 1" w:uiPriority="49"/>
-    <w:lsdException w:name="List Table 5 Dark Accent 1" w:uiPriority="50"/>
-    <w:lsdException w:name="List Table 6 Colorful Accent 1" w:uiPriority="51"/>
-    <w:lsdException w:name="List Table 7 Colorful Accent 1" w:uiPriority="52"/>
-    <w:lsdException w:name="List Table 1 Light Accent 2" w:uiPriority="46"/>
-    <w:lsdException w:name="List Table 2 Accent 2" w:uiPriority="47"/>
-    <w:lsdException w:name="List Table 3 Accent 2" w:uiPriority="48"/>
-    <w:lsdException w:name="List Table 4 Accent 2" w:uiPriority="49"/>
-    <w:lsdException w:name="List Table 5 Dark Accent 2" w:uiPriority="50"/>
-    <w:lsdException w:name="List Table 6 Colorful Accent 2" w:uiPriority="51"/>
-    <w:lsdException w:name="List Table 7 Colorful Accent 2" w:uiPriority="52"/>
-    <w:lsdException w:name="List Table 1 Light Accent 3" w:uiPriority="46"/>
-    <w:lsdException w:name="List Table 2 Accent 3" w:uiPriority="47"/>
-    <w:lsdException w:name="List Table 3 Accent 3" w:uiPriority="48"/>
-    <w:lsdException w:name="List Table 4 Accent 3" w:uiPriority="49"/>
-    <w:lsdException w:name="List Table 5 Dark Accent 3" w:uiPriority="50"/>
-    <w:lsdException w:name="List Table 6 Colorful Accent 3" w:uiPriority="51"/>
-    <w:lsdException w:name="List Table 7 Colorful Accent 3" w:uiPriority="52"/>
-    <w:lsdException w:name="List Table 1 Light Accent 4" w:uiPriority="46"/>
-    <w:lsdException w:name="List Table 2 Accent 4" w:uiPriority="47"/>
-    <w:lsdException w:name="List Table 3 Accent 4" w:uiPriority="48"/>
-    <w:lsdException w:name="List Table 4 Accent 4" w:uiPriority="49"/>
-    <w:lsdException w:name="List Table 5 Dark Accent 4" w:uiPriority="50"/>
-    <w:lsdException w:name="List Table 6 Colorful Accent 4" w:uiPriority="51"/>
-    <w:lsdException w:name="List Table 7 Colorful Accent 4" w:uiPriority="52"/>
-    <w:lsdException w:name="List Table 1 Light Accent 5" w:uiPriority="46"/>
-    <w:lsdException w:name="List Table 2 Accent 5" w:uiPriority="47"/>
-    <w:lsdException w:name="List Table 3 Accent 5" w:uiPriority="48"/>
-    <w:lsdException w:name="List Table 4 Accent 5" w:uiPriority="49"/>
-    <w:lsdException w:name="List Table 5 Dark Accent 5" w:uiPriority="50"/>
-    <w:lsdException w:name="List Table 6 Colorful Accent 5" w:uiPriority="51"/>
-    <w:lsdException w:name="List Table 7 Colorful Accent 5" w:uiPriority="52"/>
-    <w:lsdException w:name="List Table 1 Light Accent 6" w:uiPriority="46"/>
-    <w:lsdException w:name="List Table 2 Accent 6" w:uiPriority="47"/>
-    <w:lsdException w:name="List Table 3 Accent 6" w:uiPriority="48"/>
-    <w:lsdException w:name="List Table 4 Accent 6" w:uiPriority="49"/>
-    <w:lsdException w:name="List Table 5 Dark Accent 6" w:uiPriority="50"/>
-    <w:lsdException w:name="List Table 6 Colorful Accent 6" w:uiPriority="51"/>
-    <w:lsdException w:name="List Table 7 Colorful Accent 6" w:uiPriority="52"/>
-    <w:lsdException w:name="Mention" w:semiHidden="1" w:unhideWhenUsed="1"/>
-    <w:lsdException w:name="Smart Hyperlink" w:semiHidden="1" w:unhideWhenUsed="1"/>
-  </w:latentStyles>
-  <w:style w:type="paragraph" w:default="1" w:styleId="Normal">
-    <w:name w:val="Normal"/>
-    <w:qFormat/>
-  </w:style>
-  <w:style w:type="character" w:default="1" w:styleId="DefaultParagraphFont">
-    <w:name w:val="Default Paragraph Font"/>
-    <w:uiPriority w:val="1"/>
-    <w:semiHidden/>
-    <w:unhideWhenUsed/>
-  </w:style>
-  <w:style w:type="table" w:default="1" w:styleId="TableNormal">
-    <w:name w:val="Normal Table"/>
-    <w:uiPriority w:val="99"/>
-    <w:semiHidden/>
-    <w:unhideWhenUsed/>
-    <w:tblPr>
-      <w:tblInd w:w="0" w:type="dxa"/>
-      <w:tblCellMar>
-        <w:top w:w="0" w:type="dxa"/>
-        <w:left w:w="108" w:type="dxa"/>
-        <w:bottom w:w="0" w:type="dxa"/>
-        <w:right w:w="108" w:type="dxa"/>
-      </w:tblCellMar>
-    </w:tblPr>
-  </w:style>
-  <w:style w:type="numbering" w:default="1" w:styleId="NoList">
-    <w:name w:val="No List"/>
-    <w:uiPriority w:val="99"/>
-    <w:semiHidden/>
-    <w:unhideWhenUsed/>
-  </w:style>
-  <w:style w:type="paragraph" w:customStyle="1" w:styleId="5207ED9BEB3D473AB01AA10972DBD5A3">
-    <w:name w:val="5207ED9BEB3D473AB01AA10972DBD5A3"/>
-    <w:rsid w:val="00DB15AF"/>
-  </w:style>
-  <w:style w:type="character" w:styleId="PlaceholderText">
-    <w:name w:val="Placeholder Text"/>
-    <w:basedOn w:val="DefaultParagraphFont"/>
-    <w:uiPriority w:val="99"/>
-    <w:semiHidden/>
-    <w:rsid w:val="00766993"/>
-    <w:rPr>
-      <w:color w:val="808080"/>
-    </w:rPr>
-  </w:style>
-</w:styles>
-</file>
-
-<file path=word/glossary/webSettings.xml><?xml version="1.0" encoding="utf-8"?>
-<w:webSettings xmlns:mc="http://schemas.openxmlformats.org/markup-compatibility/2006" xmlns:r="http://schemas.openxmlformats.org/officeDocument/2006/relationships" xmlns:w="http://schemas.openxmlformats.org/wordprocessingml/2006/main" xmlns:w14="http://schemas.microsoft.com/office/word/2010/wordml" xmlns:w15="http://schemas.microsoft.com/office/word/2012/wordml" xmlns:w16se="http://schemas.microsoft.com/office/word/2015/wordml/symex" mc:Ignorable="w14 w15 w16se">
-  <w:optimizeForBrowser/>
-  <w:allowPNG/>
-</w:webSettings>
-</file>
-
 <file path=word/theme/theme1.xml><?xml version="1.0" encoding="utf-8"?>
 <a:theme xmlns:a="http://schemas.openxmlformats.org/drawingml/2006/main" name="Office Theme">
   <a:themeElements>

</xml_diff>

<commit_message>
Finished assignment and generated all the necessary graphs
</commit_message>
<xml_diff>
--- a/Homework1/Homework 1.docx
+++ b/Homework1/Homework 1.docx
@@ -5745,30 +5745,637 @@
           <w:rFonts w:eastAsiaTheme="minorEastAsia"/>
         </w:rPr>
       </w:pPr>
+      <w:r>
+        <w:rPr>
+          <w:noProof/>
+        </w:rPr>
+        <w:pict w14:anchorId="2991BCC0">
+          <v:shapetype id="_x0000_t75" coordsize="21600,21600" o:spt="75" o:preferrelative="t" path="m@4@5l@4@11@9@11@9@5xe" filled="f" stroked="f">
+            <v:stroke joinstyle="miter"/>
+            <v:formulas>
+              <v:f eqn="if lineDrawn pixelLineWidth 0"/>
+              <v:f eqn="sum @0 1 0"/>
+              <v:f eqn="sum 0 0 @1"/>
+              <v:f eqn="prod @2 1 2"/>
+              <v:f eqn="prod @3 21600 pixelWidth"/>
+              <v:f eqn="prod @3 21600 pixelHeight"/>
+              <v:f eqn="sum @0 0 1"/>
+              <v:f eqn="prod @6 1 2"/>
+              <v:f eqn="prod @7 21600 pixelWidth"/>
+              <v:f eqn="sum @8 21600 0"/>
+              <v:f eqn="prod @7 21600 pixelHeight"/>
+              <v:f eqn="sum @10 21600 0"/>
+            </v:formulas>
+            <v:path o:extrusionok="f" gradientshapeok="t" o:connecttype="rect"/>
+            <o:lock v:ext="edit" aspectratio="t"/>
+          </v:shapetype>
+          <v:shape id="_x0000_s1026" type="#_x0000_t75" style="position:absolute;left:0;text-align:left;margin-left:94.5pt;margin-top:10.85pt;width:277.9pt;height:3in;z-index:-251656192;mso-position-horizontal-relative:text;mso-position-vertical-relative:text;mso-width-relative:page;mso-height-relative:page">
+            <v:imagedata r:id="rId8" o:title="normal"/>
+          </v:shape>
+        </w:pict>
+      </w:r>
+      <w:r>
+        <w:rPr>
+          <w:rFonts w:eastAsiaTheme="minorEastAsia"/>
+        </w:rPr>
+        <w:t>Generated following graphs for the PDF and CDF of Laplace distribution</w:t>
+      </w:r>
+      <w:r>
+        <w:rPr>
+          <w:noProof/>
+        </w:rPr>
+        <w:pict w14:anchorId="6890122A">
+          <v:shape id="_x0000_s1027" type="#_x0000_t75" style="position:absolute;left:0;text-align:left;margin-left:0;margin-top:226.85pt;width:231.85pt;height:180.25pt;z-index:-251654144;mso-position-horizontal-relative:text;mso-position-vertical-relative:text;mso-width-relative:page;mso-height-relative:page">
+            <v:imagedata r:id="rId9" o:title="cdf"/>
+          </v:shape>
+        </w:pict>
+      </w:r>
+      <w:r>
+        <w:rPr>
+          <w:noProof/>
+        </w:rPr>
+        <w:pict w14:anchorId="712BE699">
+          <v:shape id="_x0000_s1028" type="#_x0000_t75" style="position:absolute;left:0;text-align:left;margin-left:236.25pt;margin-top:226.85pt;width:231.85pt;height:180.25pt;z-index:-251652096;mso-position-horizontal-relative:text;mso-position-vertical-relative:text;mso-width-relative:page;mso-height-relative:page">
+            <v:imagedata r:id="rId10" o:title="pdf"/>
+          </v:shape>
+        </w:pict>
+      </w:r>
+      <w:r>
+        <w:rPr>
+          <w:rFonts w:eastAsiaTheme="minorEastAsia"/>
+        </w:rPr>
+        <w:t>. See code below</w:t>
+      </w:r>
+    </w:p>
+    <w:p>
+      <w:pPr>
+        <w:rPr>
+          <w:rFonts w:eastAsiaTheme="minorEastAsia"/>
+        </w:rPr>
+      </w:pPr>
+    </w:p>
+    <w:p>
+      <w:pPr>
+        <w:rPr>
+          <w:rFonts w:eastAsiaTheme="minorEastAsia"/>
+        </w:rPr>
+      </w:pPr>
+    </w:p>
+    <w:p>
+      <w:pPr>
+        <w:rPr>
+          <w:rFonts w:eastAsiaTheme="minorEastAsia"/>
+        </w:rPr>
+      </w:pPr>
+    </w:p>
+    <w:p>
+      <w:pPr>
+        <w:rPr>
+          <w:rFonts w:eastAsiaTheme="minorEastAsia"/>
+        </w:rPr>
+      </w:pPr>
+    </w:p>
+    <w:p>
+      <w:pPr>
+        <w:rPr>
+          <w:rFonts w:eastAsiaTheme="minorEastAsia"/>
+        </w:rPr>
+      </w:pPr>
+    </w:p>
+    <w:p>
+      <w:pPr>
+        <w:rPr>
+          <w:rFonts w:eastAsiaTheme="minorEastAsia"/>
+        </w:rPr>
+      </w:pPr>
+    </w:p>
+    <w:p>
+      <w:pPr>
+        <w:rPr>
+          <w:rFonts w:eastAsiaTheme="minorEastAsia"/>
+        </w:rPr>
+      </w:pPr>
+    </w:p>
+    <w:p>
+      <w:pPr>
+        <w:rPr>
+          <w:rFonts w:eastAsiaTheme="minorEastAsia"/>
+        </w:rPr>
+      </w:pPr>
+    </w:p>
+    <w:p>
+      <w:pPr>
+        <w:rPr>
+          <w:rFonts w:eastAsiaTheme="minorEastAsia"/>
+        </w:rPr>
+      </w:pPr>
+    </w:p>
+    <w:p>
+      <w:pPr>
+        <w:rPr>
+          <w:rFonts w:eastAsiaTheme="minorEastAsia"/>
+        </w:rPr>
+      </w:pPr>
+    </w:p>
+    <w:p>
+      <w:pPr>
+        <w:rPr>
+          <w:rFonts w:eastAsiaTheme="minorEastAsia"/>
+        </w:rPr>
+      </w:pPr>
+    </w:p>
+    <w:p>
+      <w:pPr>
+        <w:rPr>
+          <w:rFonts w:eastAsiaTheme="minorEastAsia"/>
+        </w:rPr>
+      </w:pPr>
+    </w:p>
+    <w:p>
+      <w:pPr>
+        <w:rPr>
+          <w:rFonts w:eastAsiaTheme="minorEastAsia"/>
+        </w:rPr>
+      </w:pPr>
+    </w:p>
+    <w:p>
+      <w:pPr>
+        <w:rPr>
+          <w:rFonts w:eastAsiaTheme="minorEastAsia"/>
+        </w:rPr>
+      </w:pPr>
+    </w:p>
+    <w:p>
+      <w:pPr>
+        <w:rPr>
+          <w:rFonts w:eastAsiaTheme="minorEastAsia"/>
+        </w:rPr>
+      </w:pPr>
+    </w:p>
+    <w:p>
+      <w:pPr>
+        <w:rPr>
+          <w:rFonts w:eastAsiaTheme="minorEastAsia"/>
+        </w:rPr>
+      </w:pPr>
+    </w:p>
+    <w:p>
+      <w:pPr>
+        <w:rPr>
+          <w:rFonts w:eastAsiaTheme="minorEastAsia"/>
+        </w:rPr>
+      </w:pPr>
+    </w:p>
+    <w:p>
+      <w:pPr>
+        <w:pStyle w:val="NoSpacing"/>
+        <w:rPr>
+          <w:rFonts w:ascii="Consolas" w:hAnsi="Consolas"/>
+        </w:rPr>
+      </w:pPr>
+      <w:r>
+        <w:rPr>
+          <w:rFonts w:ascii="Consolas" w:hAnsi="Consolas"/>
+        </w:rPr>
+        <w:lastRenderedPageBreak/>
+        <w:t xml:space="preserve">import </w:t>
+      </w:r>
       <w:proofErr w:type="spellStart"/>
       <w:r>
         <w:rPr>
-          <w:rFonts w:eastAsiaTheme="minorEastAsia"/>
-        </w:rPr>
-        <w:t>SciPy</w:t>
+          <w:rFonts w:ascii="Consolas" w:hAnsi="Consolas"/>
+        </w:rPr>
+        <w:t>matplotlib</w:t>
       </w:r>
       <w:proofErr w:type="spellEnd"/>
       <w:r>
         <w:rPr>
-          <w:rFonts w:eastAsiaTheme="minorEastAsia"/>
-        </w:rPr>
-        <w:t xml:space="preserve"> not installed on the CADE machines on campus. Working to either get that installed with the operators or going to figure out my own solution tonight (9/13/2016). Turning in this for now, just in case</w:t>
+          <w:rFonts w:ascii="Consolas" w:hAnsi="Consolas"/>
+        </w:rPr>
+        <w:t xml:space="preserve"> as </w:t>
+      </w:r>
+      <w:proofErr w:type="spellStart"/>
+      <w:r>
+        <w:rPr>
+          <w:rFonts w:ascii="Consolas" w:hAnsi="Consolas"/>
+        </w:rPr>
+        <w:t>mpl</w:t>
+      </w:r>
+      <w:proofErr w:type="spellEnd"/>
+    </w:p>
+    <w:p>
+      <w:pPr>
+        <w:pStyle w:val="NoSpacing"/>
+        <w:rPr>
+          <w:rFonts w:ascii="Consolas" w:hAnsi="Consolas"/>
+        </w:rPr>
+      </w:pPr>
+      <w:proofErr w:type="spellStart"/>
+      <w:r>
+        <w:rPr>
+          <w:rFonts w:ascii="Consolas" w:hAnsi="Consolas"/>
+        </w:rPr>
+        <w:t>mpl.use</w:t>
+      </w:r>
+      <w:proofErr w:type="spellEnd"/>
+      <w:r>
+        <w:rPr>
+          <w:rFonts w:ascii="Consolas" w:hAnsi="Consolas"/>
+        </w:rPr>
+        <w:t>('</w:t>
+      </w:r>
+      <w:proofErr w:type="spellStart"/>
+      <w:r>
+        <w:rPr>
+          <w:rFonts w:ascii="Consolas" w:hAnsi="Consolas"/>
+        </w:rPr>
+        <w:t>svg</w:t>
+      </w:r>
+      <w:proofErr w:type="spellEnd"/>
+      <w:r>
+        <w:rPr>
+          <w:rFonts w:ascii="Consolas" w:hAnsi="Consolas"/>
+        </w:rPr>
+        <w:t>')</w:t>
+      </w:r>
+    </w:p>
+    <w:p>
+      <w:pPr>
+        <w:pStyle w:val="NoSpacing"/>
+        <w:rPr>
+          <w:rFonts w:ascii="Consolas" w:hAnsi="Consolas"/>
+        </w:rPr>
+      </w:pPr>
+      <w:r>
+        <w:rPr>
+          <w:rFonts w:ascii="Consolas" w:hAnsi="Consolas"/>
+        </w:rPr>
+        <w:t xml:space="preserve">import </w:t>
+      </w:r>
+      <w:proofErr w:type="spellStart"/>
+      <w:proofErr w:type="gramStart"/>
+      <w:r>
+        <w:rPr>
+          <w:rFonts w:ascii="Consolas" w:hAnsi="Consolas"/>
+        </w:rPr>
+        <w:t>matplotlib.pyplot</w:t>
+      </w:r>
+      <w:proofErr w:type="spellEnd"/>
+      <w:proofErr w:type="gramEnd"/>
+      <w:r>
+        <w:rPr>
+          <w:rFonts w:ascii="Consolas" w:hAnsi="Consolas"/>
+        </w:rPr>
+        <w:t xml:space="preserve"> as </w:t>
+      </w:r>
+      <w:proofErr w:type="spellStart"/>
+      <w:r>
+        <w:rPr>
+          <w:rFonts w:ascii="Consolas" w:hAnsi="Consolas"/>
+        </w:rPr>
+        <w:t>plt</w:t>
       </w:r>
       <w:bookmarkStart w:id="0" w:name="_GoBack"/>
       <w:bookmarkEnd w:id="0"/>
+      <w:proofErr w:type="spellEnd"/>
+    </w:p>
+    <w:p>
+      <w:pPr>
+        <w:pStyle w:val="NoSpacing"/>
+        <w:rPr>
+          <w:rFonts w:ascii="Consolas" w:hAnsi="Consolas"/>
+        </w:rPr>
+      </w:pPr>
+      <w:r>
+        <w:rPr>
+          <w:rFonts w:ascii="Consolas" w:hAnsi="Consolas"/>
+        </w:rPr>
+        <w:t xml:space="preserve">import </w:t>
+      </w:r>
+      <w:proofErr w:type="spellStart"/>
+      <w:proofErr w:type="gramStart"/>
+      <w:r>
+        <w:rPr>
+          <w:rFonts w:ascii="Consolas" w:hAnsi="Consolas"/>
+        </w:rPr>
+        <w:t>matplotlib.mlab</w:t>
+      </w:r>
+      <w:proofErr w:type="spellEnd"/>
+      <w:proofErr w:type="gramEnd"/>
+      <w:r>
+        <w:rPr>
+          <w:rFonts w:ascii="Consolas" w:hAnsi="Consolas"/>
+        </w:rPr>
+        <w:t xml:space="preserve"> as </w:t>
+      </w:r>
+      <w:proofErr w:type="spellStart"/>
+      <w:r>
+        <w:rPr>
+          <w:rFonts w:ascii="Consolas" w:hAnsi="Consolas"/>
+        </w:rPr>
+        <w:t>mlab</w:t>
+      </w:r>
+      <w:proofErr w:type="spellEnd"/>
+    </w:p>
+    <w:p>
+      <w:pPr>
+        <w:pStyle w:val="NoSpacing"/>
+        <w:rPr>
+          <w:rFonts w:ascii="Consolas" w:hAnsi="Consolas"/>
+        </w:rPr>
+      </w:pPr>
+      <w:r>
+        <w:rPr>
+          <w:rFonts w:ascii="Consolas" w:hAnsi="Consolas"/>
+        </w:rPr>
+        <w:t xml:space="preserve">from </w:t>
+      </w:r>
+      <w:proofErr w:type="spellStart"/>
+      <w:proofErr w:type="gramStart"/>
+      <w:r>
+        <w:rPr>
+          <w:rFonts w:ascii="Consolas" w:hAnsi="Consolas"/>
+        </w:rPr>
+        <w:t>scipy.stats</w:t>
+      </w:r>
+      <w:proofErr w:type="spellEnd"/>
+      <w:proofErr w:type="gramEnd"/>
+      <w:r>
+        <w:rPr>
+          <w:rFonts w:ascii="Consolas" w:hAnsi="Consolas"/>
+        </w:rPr>
+        <w:t xml:space="preserve"> import </w:t>
+      </w:r>
+      <w:proofErr w:type="spellStart"/>
+      <w:r>
+        <w:rPr>
+          <w:rFonts w:ascii="Consolas" w:hAnsi="Consolas"/>
+        </w:rPr>
+        <w:t>laplace</w:t>
+      </w:r>
+      <w:proofErr w:type="spellEnd"/>
+      <w:r>
+        <w:rPr>
+          <w:rFonts w:ascii="Consolas" w:hAnsi="Consolas"/>
+        </w:rPr>
+        <w:t xml:space="preserve"> as l</w:t>
+      </w:r>
+    </w:p>
+    <w:p>
+      <w:pPr>
+        <w:pStyle w:val="NoSpacing"/>
+        <w:rPr>
+          <w:rFonts w:ascii="Consolas" w:hAnsi="Consolas"/>
+        </w:rPr>
+      </w:pPr>
+      <w:r>
+        <w:rPr>
+          <w:rFonts w:ascii="Consolas" w:hAnsi="Consolas"/>
+        </w:rPr>
+        <w:t xml:space="preserve">import </w:t>
+      </w:r>
+      <w:proofErr w:type="spellStart"/>
+      <w:r>
+        <w:rPr>
+          <w:rFonts w:ascii="Consolas" w:hAnsi="Consolas"/>
+        </w:rPr>
+        <w:t>numpy</w:t>
+      </w:r>
+      <w:proofErr w:type="spellEnd"/>
+      <w:r>
+        <w:rPr>
+          <w:rFonts w:ascii="Consolas" w:hAnsi="Consolas"/>
+        </w:rPr>
+        <w:t xml:space="preserve"> as np</w:t>
+      </w:r>
+    </w:p>
+    <w:p>
+      <w:pPr>
+        <w:pStyle w:val="NoSpacing"/>
+        <w:rPr>
+          <w:rFonts w:ascii="Consolas" w:hAnsi="Consolas"/>
+        </w:rPr>
+      </w:pPr>
+      <w:r>
+        <w:rPr>
+          <w:rFonts w:ascii="Consolas" w:hAnsi="Consolas"/>
+        </w:rPr>
+        <w:t>import math</w:t>
+      </w:r>
+    </w:p>
+    <w:p>
+      <w:pPr>
+        <w:pStyle w:val="NoSpacing"/>
+        <w:rPr>
+          <w:rFonts w:ascii="Consolas" w:hAnsi="Consolas"/>
+        </w:rPr>
+      </w:pPr>
+    </w:p>
+    <w:p>
+      <w:pPr>
+        <w:pStyle w:val="NoSpacing"/>
+        <w:rPr>
+          <w:rFonts w:ascii="Consolas" w:hAnsi="Consolas"/>
+        </w:rPr>
+      </w:pPr>
+      <w:r>
+        <w:rPr>
+          <w:rFonts w:ascii="Consolas" w:hAnsi="Consolas"/>
+        </w:rPr>
+        <w:t xml:space="preserve">x = </w:t>
+      </w:r>
+      <w:proofErr w:type="spellStart"/>
+      <w:proofErr w:type="gramStart"/>
+      <w:r>
+        <w:rPr>
+          <w:rFonts w:ascii="Consolas" w:hAnsi="Consolas"/>
+        </w:rPr>
+        <w:t>np.linspace</w:t>
+      </w:r>
+      <w:proofErr w:type="spellEnd"/>
+      <w:proofErr w:type="gramEnd"/>
+      <w:r>
+        <w:rPr>
+          <w:rFonts w:ascii="Consolas" w:hAnsi="Consolas"/>
+        </w:rPr>
+        <w:t>(-3,3,100)</w:t>
+      </w:r>
+    </w:p>
+    <w:p>
+      <w:pPr>
+        <w:pStyle w:val="NoSpacing"/>
+        <w:rPr>
+          <w:rFonts w:ascii="Consolas" w:hAnsi="Consolas"/>
+        </w:rPr>
+      </w:pPr>
+    </w:p>
+    <w:p>
+      <w:pPr>
+        <w:pStyle w:val="NoSpacing"/>
+        <w:rPr>
+          <w:rFonts w:ascii="Consolas" w:hAnsi="Consolas"/>
+        </w:rPr>
+      </w:pPr>
+      <w:proofErr w:type="spellStart"/>
+      <w:proofErr w:type="gramStart"/>
+      <w:r>
+        <w:rPr>
+          <w:rFonts w:ascii="Consolas" w:hAnsi="Consolas"/>
+        </w:rPr>
+        <w:t>plt.plot</w:t>
+      </w:r>
+      <w:proofErr w:type="spellEnd"/>
+      <w:proofErr w:type="gramEnd"/>
+      <w:r>
+        <w:rPr>
+          <w:rFonts w:ascii="Consolas" w:hAnsi="Consolas"/>
+        </w:rPr>
+        <w:t>(x, l.pdf(x), linewidth=2.0, label='PDF')</w:t>
+      </w:r>
+    </w:p>
+    <w:p>
+      <w:pPr>
+        <w:pStyle w:val="NoSpacing"/>
+        <w:rPr>
+          <w:rFonts w:ascii="Consolas" w:hAnsi="Consolas"/>
+        </w:rPr>
+      </w:pPr>
+      <w:proofErr w:type="spellStart"/>
+      <w:proofErr w:type="gramStart"/>
+      <w:r>
+        <w:rPr>
+          <w:rFonts w:ascii="Consolas" w:hAnsi="Consolas"/>
+        </w:rPr>
+        <w:t>plt.plot</w:t>
+      </w:r>
+      <w:proofErr w:type="spellEnd"/>
+      <w:proofErr w:type="gramEnd"/>
+      <w:r>
+        <w:rPr>
+          <w:rFonts w:ascii="Consolas" w:hAnsi="Consolas"/>
+        </w:rPr>
+        <w:t xml:space="preserve">(x, </w:t>
+      </w:r>
+      <w:proofErr w:type="spellStart"/>
+      <w:r>
+        <w:rPr>
+          <w:rFonts w:ascii="Consolas" w:hAnsi="Consolas"/>
+        </w:rPr>
+        <w:t>l.cdf</w:t>
+      </w:r>
+      <w:proofErr w:type="spellEnd"/>
+      <w:r>
+        <w:rPr>
+          <w:rFonts w:ascii="Consolas" w:hAnsi="Consolas"/>
+        </w:rPr>
+        <w:t>(x), linewidth=2.0, label='CDF')</w:t>
+      </w:r>
+    </w:p>
+    <w:p>
+      <w:pPr>
+        <w:pStyle w:val="NoSpacing"/>
+        <w:rPr>
+          <w:rFonts w:ascii="Consolas" w:hAnsi="Consolas"/>
+        </w:rPr>
+      </w:pPr>
+    </w:p>
+    <w:p>
+      <w:pPr>
+        <w:pStyle w:val="NoSpacing"/>
+        <w:rPr>
+          <w:rFonts w:ascii="Consolas" w:hAnsi="Consolas"/>
+        </w:rPr>
+      </w:pPr>
+      <w:proofErr w:type="spellStart"/>
+      <w:proofErr w:type="gramStart"/>
+      <w:r>
+        <w:rPr>
+          <w:rFonts w:ascii="Consolas" w:hAnsi="Consolas"/>
+        </w:rPr>
+        <w:t>plt.legend</w:t>
+      </w:r>
+      <w:proofErr w:type="spellEnd"/>
+      <w:proofErr w:type="gramEnd"/>
+      <w:r>
+        <w:rPr>
+          <w:rFonts w:ascii="Consolas" w:hAnsi="Consolas"/>
+        </w:rPr>
+        <w:t>(</w:t>
+      </w:r>
+      <w:proofErr w:type="spellStart"/>
+      <w:r>
+        <w:rPr>
+          <w:rFonts w:ascii="Consolas" w:hAnsi="Consolas"/>
+        </w:rPr>
+        <w:t>bbox_to_anchor</w:t>
+      </w:r>
+      <w:proofErr w:type="spellEnd"/>
+      <w:r>
+        <w:rPr>
+          <w:rFonts w:ascii="Consolas" w:hAnsi="Consolas"/>
+        </w:rPr>
+        <w:t>=(.35,1))</w:t>
+      </w:r>
+    </w:p>
+    <w:p>
+      <w:pPr>
+        <w:pStyle w:val="NoSpacing"/>
+        <w:rPr>
+          <w:rFonts w:ascii="Consolas" w:hAnsi="Consolas"/>
+        </w:rPr>
+      </w:pPr>
+      <w:proofErr w:type="spellStart"/>
+      <w:proofErr w:type="gramStart"/>
+      <w:r>
+        <w:rPr>
+          <w:rFonts w:ascii="Consolas" w:hAnsi="Consolas"/>
+        </w:rPr>
+        <w:t>plt.savefig</w:t>
+      </w:r>
+      <w:proofErr w:type="spellEnd"/>
+      <w:proofErr w:type="gramEnd"/>
+      <w:r>
+        <w:rPr>
+          <w:rFonts w:ascii="Consolas" w:hAnsi="Consolas"/>
+        </w:rPr>
+        <w:t>('</w:t>
+      </w:r>
+      <w:proofErr w:type="spellStart"/>
+      <w:r>
+        <w:rPr>
+          <w:rFonts w:ascii="Consolas" w:hAnsi="Consolas"/>
+        </w:rPr>
+        <w:t>cdf.svg</w:t>
+      </w:r>
+      <w:proofErr w:type="spellEnd"/>
+      <w:r>
+        <w:rPr>
+          <w:rFonts w:ascii="Consolas" w:hAnsi="Consolas"/>
+        </w:rPr>
+        <w:t xml:space="preserve">', </w:t>
+      </w:r>
+      <w:proofErr w:type="spellStart"/>
+      <w:r>
+        <w:rPr>
+          <w:rFonts w:ascii="Consolas" w:hAnsi="Consolas"/>
+        </w:rPr>
+        <w:t>bbox_inches</w:t>
+      </w:r>
+      <w:proofErr w:type="spellEnd"/>
+      <w:r>
+        <w:rPr>
+          <w:rFonts w:ascii="Consolas" w:hAnsi="Consolas"/>
+        </w:rPr>
+        <w:t>='tight')</w:t>
+      </w:r>
     </w:p>
     <w:sectPr>
-      <w:headerReference w:type="even" r:id="rId8"/>
-      <w:headerReference w:type="default" r:id="rId9"/>
-      <w:footerReference w:type="even" r:id="rId10"/>
-      <w:footerReference w:type="default" r:id="rId11"/>
-      <w:headerReference w:type="first" r:id="rId12"/>
-      <w:footerReference w:type="first" r:id="rId13"/>
+      <w:headerReference w:type="even" r:id="rId11"/>
+      <w:headerReference w:type="default" r:id="rId12"/>
+      <w:footerReference w:type="even" r:id="rId13"/>
+      <w:footerReference w:type="default" r:id="rId14"/>
+      <w:headerReference w:type="first" r:id="rId15"/>
+      <w:footerReference w:type="first" r:id="rId16"/>
       <w:pgSz w:w="12240" w:h="15840"/>
       <w:pgMar w:top="1440" w:right="1440" w:bottom="1440" w:left="1440" w:header="720" w:footer="720" w:gutter="0"/>
       <w:cols w:space="720"/>
@@ -5874,7 +6481,7 @@
                 <w:bCs/>
                 <w:noProof/>
               </w:rPr>
-              <w:t>2</w:t>
+              <w:t>3</w:t>
             </w:r>
             <w:r>
               <w:rPr>
@@ -5919,7 +6526,7 @@
                 <w:bCs/>
                 <w:noProof/>
               </w:rPr>
-              <w:t>2</w:t>
+              <w:t>3</w:t>
             </w:r>
             <w:r>
               <w:rPr>
@@ -7069,6 +7676,15 @@
       </w:tblBorders>
     </w:tblPr>
   </w:style>
+  <w:style w:type="paragraph" w:styleId="NoSpacing">
+    <w:name w:val="No Spacing"/>
+    <w:uiPriority w:val="1"/>
+    <w:qFormat/>
+    <w:rsid w:val="00B777C6"/>
+    <w:pPr>
+      <w:spacing w:after="0" w:line="240" w:lineRule="auto"/>
+    </w:pPr>
+  </w:style>
 </w:styles>
 </file>
 

</xml_diff>